<commit_message>
update to fix apparent type in outbreaks for NSW
Apparent typo in Table 2, 1st row "Total RACHs with outbreaks", NSW column.

The reported value of 336 makes no sense in the context of the total and prior week's value of 40.  It appears to be a typo and should read 36, which gives a national total of 91 for the row.
</commit_message>
<xml_diff>
--- a/health-aged-care/covid-19-outbreaks-in-australian-residential-aged-care-homes-21-march-2025_0.docx
+++ b/health-aged-care/covid-19-outbreaks-in-australian-residential-aged-care-homes-21-march-2025_0.docx
@@ -1253,27 +1253,14 @@
         <w:br/>
         <w:t xml:space="preserve">Table </w:t>
       </w:r>
-      <w:r>
-        <w:fldChar w:fldCharType="begin"/>
-      </w:r>
-      <w:r>
-        <w:instrText xml:space="preserve"> SEQ Table \* ARABIC </w:instrText>
-      </w:r>
-      <w:r>
-        <w:fldChar w:fldCharType="separate"/>
-      </w:r>
-      <w:r>
-        <w:rPr>
-          <w:noProof/>
-        </w:rPr>
-        <w:t>2</w:t>
-      </w:r>
-      <w:r>
-        <w:rPr>
-          <w:noProof/>
-        </w:rPr>
-        <w:fldChar w:fldCharType="end"/>
-      </w:r>
+      <w:fldSimple w:instr=" SEQ Table \* ARABIC ">
+        <w:r>
+          <w:rPr>
+            <w:noProof/>
+          </w:rPr>
+          <w:t>2</w:t>
+        </w:r>
+      </w:fldSimple>
       <w:r>
         <w:t>: Overview of active outbreaks in Australia</w:t>
       </w:r>
@@ -1676,7 +1663,7 @@
                 <w:rFonts w:asciiTheme="minorHAnsi" w:hAnsiTheme="minorHAnsi" w:cstheme="minorHAnsi"/>
                 <w:lang w:eastAsia="en-AU"/>
               </w:rPr>
-              <w:t>336</w:t>
+              <w:t>36</w:t>
             </w:r>
           </w:p>
         </w:tc>
@@ -3108,6 +3095,7 @@
           <w:sz w:val="20"/>
           <w:szCs w:val="20"/>
         </w:rPr>
+        <w:lastRenderedPageBreak/>
         <w:t>Figure 1: National outbreak trends in aged care</w:t>
       </w:r>
       <w:r>
@@ -3435,7 +3423,7 @@
           <w:noProof/>
         </w:rPr>
         <w:drawing>
-          <wp:inline distT="0" distB="0" distL="0" distR="0" wp14:anchorId="058C4B4D" wp14:editId="3A84E363">
+          <wp:inline distT="0" distB="0" distL="0" distR="0" wp14:anchorId="058C4B4D" wp14:editId="6E1391B2">
             <wp:extent cx="5923722" cy="1077595"/>
             <wp:effectExtent l="0" t="0" r="1270" b="8255"/>
             <wp:docPr id="217538146" name="Picture 1"/>
@@ -3596,27 +3584,14 @@
       <w:r>
         <w:t xml:space="preserve">Table </w:t>
       </w:r>
-      <w:r>
-        <w:fldChar w:fldCharType="begin"/>
-      </w:r>
-      <w:r>
-        <w:instrText xml:space="preserve"> SEQ Table \* ARABIC </w:instrText>
-      </w:r>
-      <w:r>
-        <w:fldChar w:fldCharType="separate"/>
-      </w:r>
-      <w:r>
-        <w:rPr>
-          <w:noProof/>
-        </w:rPr>
-        <w:t>3</w:t>
-      </w:r>
-      <w:r>
-        <w:rPr>
-          <w:noProof/>
-        </w:rPr>
-        <w:fldChar w:fldCharType="end"/>
-      </w:r>
+      <w:fldSimple w:instr=" SEQ Table \* ARABIC ">
+        <w:r>
+          <w:rPr>
+            <w:noProof/>
+          </w:rPr>
+          <w:t>3</w:t>
+        </w:r>
+      </w:fldSimple>
       <w:r>
         <w:rPr>
           <w:noProof/>
@@ -5064,6 +5039,7 @@
           <w:sz w:val="20"/>
           <w:szCs w:val="20"/>
         </w:rPr>
+        <w:lastRenderedPageBreak/>
         <w:t xml:space="preserve">Table </w:t>
       </w:r>
       <w:r>
@@ -6656,6 +6632,7 @@
         </w:rPr>
       </w:pPr>
       <w:r>
+        <w:lastRenderedPageBreak/>
         <w:t>Infection control and audit</w:t>
       </w:r>
     </w:p>
@@ -6717,27 +6694,14 @@
       <w:r>
         <w:t xml:space="preserve">Table </w:t>
       </w:r>
-      <w:r>
-        <w:fldChar w:fldCharType="begin"/>
-      </w:r>
-      <w:r>
-        <w:instrText xml:space="preserve"> SEQ Table \* ARABIC </w:instrText>
-      </w:r>
-      <w:r>
-        <w:fldChar w:fldCharType="separate"/>
-      </w:r>
-      <w:r>
-        <w:rPr>
-          <w:noProof/>
-        </w:rPr>
-        <w:t>5</w:t>
-      </w:r>
-      <w:r>
-        <w:rPr>
-          <w:noProof/>
-        </w:rPr>
-        <w:fldChar w:fldCharType="end"/>
-      </w:r>
+      <w:fldSimple w:instr=" SEQ Table \* ARABIC ">
+        <w:r>
+          <w:rPr>
+            <w:noProof/>
+          </w:rPr>
+          <w:t>5</w:t>
+        </w:r>
+      </w:fldSimple>
       <w:r>
         <w:t xml:space="preserve">: Total quality assessment and monitoring activities with residential services (including IPC), by type and month 1 March 2020 to </w:t>
       </w:r>
@@ -7910,6 +7874,7 @@
       <w:bookmarkStart w:id="7" w:name="_Appendix_1:_National"/>
       <w:bookmarkEnd w:id="7"/>
       <w:r>
+        <w:lastRenderedPageBreak/>
         <w:t>Appendix: National residential aged care homes (RACHs) with active outbreaks COVID-19</w:t>
       </w:r>
       <w:r>
@@ -11271,6 +11236,7 @@
                 <w:rFonts w:ascii="Calibri" w:eastAsia="Times New Roman" w:hAnsi="Calibri" w:cs="Calibri"/>
                 <w:lang w:eastAsia="en-AU"/>
               </w:rPr>
+              <w:lastRenderedPageBreak/>
               <w:t>Heiden Park Lodge</w:t>
             </w:r>
           </w:p>
@@ -15496,6 +15462,7 @@
                 <w:rFonts w:ascii="Calibri" w:eastAsia="Times New Roman" w:hAnsi="Calibri" w:cs="Calibri"/>
                 <w:lang w:eastAsia="en-AU"/>
               </w:rPr>
+              <w:lastRenderedPageBreak/>
               <w:t>Southern Cross Care Allora - Homestead</w:t>
             </w:r>
           </w:p>
@@ -19939,6 +19906,7 @@
                 <w:color w:val="000000"/>
                 <w:lang w:eastAsia="en-AU"/>
               </w:rPr>
+              <w:lastRenderedPageBreak/>
               <w:t>Grace Of Mary Greek Cypriot Elderly Hostel</w:t>
             </w:r>
           </w:p>
@@ -30433,10 +30401,6 @@
 </file>
 
 <file path=customXml/item1.xml><?xml version="1.0" encoding="utf-8"?>
-<b:Sources xmlns:b="http://schemas.openxmlformats.org/officeDocument/2006/bibliography" xmlns="http://schemas.openxmlformats.org/officeDocument/2006/bibliography" SelectedStyle="\APASixthEditionOfficeOnline.xsl" StyleName="APA" Version="6"/>
-</file>
-
-<file path=customXml/item2.xml><?xml version="1.0" encoding="utf-8"?>
 <ct:contentTypeSchema xmlns:ct="http://schemas.microsoft.com/office/2006/metadata/contentType" xmlns:ma="http://schemas.microsoft.com/office/2006/metadata/properties/metaAttributes" ct:_="" ma:_="" ma:contentTypeName="Document" ma:contentTypeID="0x01010046DDAC48E5846941AAB32DB2460346AD" ma:contentTypeVersion="0" ma:contentTypeDescription="Create a new document." ma:contentTypeScope="" ma:versionID="cc6494df36e5112aa1247c6c15876933">
   <xsd:schema xmlns:xsd="http://www.w3.org/2001/XMLSchema" xmlns:xs="http://www.w3.org/2001/XMLSchema" xmlns:p="http://schemas.microsoft.com/office/2006/metadata/properties" targetNamespace="http://schemas.microsoft.com/office/2006/metadata/properties" ma:root="true" ma:fieldsID="1b05d82d297216baf5b26c55225140df">
     <xsd:element name="properties">
@@ -30550,7 +30514,17 @@
 </ct:contentTypeSchema>
 </file>
 
+<file path=customXml/item2.xml><?xml version="1.0" encoding="utf-8"?>
+<b:Sources xmlns:b="http://schemas.openxmlformats.org/officeDocument/2006/bibliography" xmlns="http://schemas.openxmlformats.org/officeDocument/2006/bibliography" SelectedStyle="\APASixthEditionOfficeOnline.xsl" StyleName="APA" Version="6"/>
+</file>
+
 <file path=customXml/item3.xml><?xml version="1.0" encoding="utf-8"?>
+<p:properties xmlns:p="http://schemas.microsoft.com/office/2006/metadata/properties" xmlns:xsi="http://www.w3.org/2001/XMLSchema-instance" xmlns:pc="http://schemas.microsoft.com/office/infopath/2007/PartnerControls">
+  <documentManagement/>
+</p:properties>
+</file>
+
+<file path=customXml/item4.xml><?xml version="1.0" encoding="utf-8"?>
 <?mso-contentType ?>
 <FormTemplates xmlns="http://schemas.microsoft.com/sharepoint/v3/contenttype/forms">
   <Display>DocumentLibraryForm</Display>
@@ -30559,21 +30533,7 @@
 </FormTemplates>
 </file>
 
-<file path=customXml/item4.xml><?xml version="1.0" encoding="utf-8"?>
-<p:properties xmlns:p="http://schemas.microsoft.com/office/2006/metadata/properties" xmlns:xsi="http://www.w3.org/2001/XMLSchema-instance" xmlns:pc="http://schemas.microsoft.com/office/infopath/2007/PartnerControls">
-  <documentManagement/>
-</p:properties>
-</file>
-
 <file path=customXml/itemProps1.xml><?xml version="1.0" encoding="utf-8"?>
-<ds:datastoreItem xmlns:ds="http://schemas.openxmlformats.org/officeDocument/2006/customXml" ds:itemID="{09AE49CA-A5F5-4D48-A86A-ED1DA65A9C07}">
-  <ds:schemaRefs>
-    <ds:schemaRef ds:uri="http://schemas.openxmlformats.org/officeDocument/2006/bibliography"/>
-  </ds:schemaRefs>
-</ds:datastoreItem>
-</file>
-
-<file path=customXml/itemProps2.xml><?xml version="1.0" encoding="utf-8"?>
 <ds:datastoreItem xmlns:ds="http://schemas.openxmlformats.org/officeDocument/2006/customXml" ds:itemID="{89B81A60-41F4-40FF-ADCA-2B5BB0F31C88}">
   <ds:schemaRefs>
     <ds:schemaRef ds:uri="http://schemas.microsoft.com/office/2006/metadata/contentType"/>
@@ -30589,19 +30549,27 @@
 </ds:datastoreItem>
 </file>
 
-<file path=customXml/itemProps3.xml><?xml version="1.0" encoding="utf-8"?>
-<ds:datastoreItem xmlns:ds="http://schemas.openxmlformats.org/officeDocument/2006/customXml" ds:itemID="{59B130F4-230F-4AD6-96F1-8A40D20B70B9}">
+<file path=customXml/itemProps2.xml><?xml version="1.0" encoding="utf-8"?>
+<ds:datastoreItem xmlns:ds="http://schemas.openxmlformats.org/officeDocument/2006/customXml" ds:itemID="{09AE49CA-A5F5-4D48-A86A-ED1DA65A9C07}">
   <ds:schemaRefs>
-    <ds:schemaRef ds:uri="http://schemas.microsoft.com/sharepoint/v3/contenttype/forms"/>
+    <ds:schemaRef ds:uri="http://schemas.openxmlformats.org/officeDocument/2006/bibliography"/>
   </ds:schemaRefs>
 </ds:datastoreItem>
 </file>
 
-<file path=customXml/itemProps4.xml><?xml version="1.0" encoding="utf-8"?>
+<file path=customXml/itemProps3.xml><?xml version="1.0" encoding="utf-8"?>
 <ds:datastoreItem xmlns:ds="http://schemas.openxmlformats.org/officeDocument/2006/customXml" ds:itemID="{C2DC7122-E759-4367-9FCB-DA1C5C555AC9}">
   <ds:schemaRefs>
     <ds:schemaRef ds:uri="http://schemas.microsoft.com/office/2006/metadata/properties"/>
     <ds:schemaRef ds:uri="http://schemas.microsoft.com/office/infopath/2007/PartnerControls"/>
   </ds:schemaRefs>
 </ds:datastoreItem>
+</file>
+
+<file path=customXml/itemProps4.xml><?xml version="1.0" encoding="utf-8"?>
+<ds:datastoreItem xmlns:ds="http://schemas.openxmlformats.org/officeDocument/2006/customXml" ds:itemID="{59B130F4-230F-4AD6-96F1-8A40D20B70B9}">
+  <ds:schemaRefs>
+    <ds:schemaRef ds:uri="http://schemas.microsoft.com/sharepoint/v3/contenttype/forms"/>
+  </ds:schemaRefs>
+</ds:datastoreItem>
 </file>
</xml_diff>